<commit_message>
update number of task (57)
</commit_message>
<xml_diff>
--- a/Gestion de projets/documentRéunion06-06_V1.docx
+++ b/Gestion de projets/documentRéunion06-06_V1.docx
@@ -42,7 +42,7 @@
     </w:p>
     <w:p>
       <w:pPr>
-        <w:pStyle w:val="Paragraphedeliste"/>
+        <w:pStyle w:val="ListParagraph"/>
         <w:numPr>
           <w:ilvl w:val="0"/>
           <w:numId w:val="2"/>
@@ -66,7 +66,7 @@
     </w:p>
     <w:p>
       <w:pPr>
-        <w:pStyle w:val="Paragraphedeliste"/>
+        <w:pStyle w:val="ListParagraph"/>
         <w:numPr>
           <w:ilvl w:val="0"/>
           <w:numId w:val="2"/>
@@ -128,7 +128,7 @@
     </w:p>
     <w:p>
       <w:pPr>
-        <w:pStyle w:val="Paragraphedeliste"/>
+        <w:pStyle w:val="ListParagraph"/>
         <w:numPr>
           <w:ilvl w:val="0"/>
           <w:numId w:val="2"/>
@@ -188,7 +188,7 @@
     </w:p>
     <w:p>
       <w:pPr>
-        <w:pStyle w:val="Paragraphedeliste"/>
+        <w:pStyle w:val="ListParagraph"/>
         <w:numPr>
           <w:ilvl w:val="0"/>
           <w:numId w:val="2"/>
@@ -225,12 +225,32 @@
           <w:szCs w:val="22"/>
           <w:lang w:val="fr-FR"/>
         </w:rPr>
-        <w:t>commencé a travailler sur une api de paiement pour le coté client et franchisé.</w:t>
+        <w:t xml:space="preserve">commencé </w:t>
+      </w:r>
+      <w:proofErr w:type="gramStart"/>
+      <w:r>
+        <w:rPr>
+          <w:rFonts w:ascii="Georgia" w:hAnsi="Georgia"/>
+          <w:sz w:val="22"/>
+          <w:szCs w:val="22"/>
+          <w:lang w:val="fr-FR"/>
+        </w:rPr>
+        <w:t>a</w:t>
+      </w:r>
+      <w:proofErr w:type="gramEnd"/>
+      <w:r>
+        <w:rPr>
+          <w:rFonts w:ascii="Georgia" w:hAnsi="Georgia"/>
+          <w:sz w:val="22"/>
+          <w:szCs w:val="22"/>
+          <w:lang w:val="fr-FR"/>
+        </w:rPr>
+        <w:t xml:space="preserve"> travailler sur une api de paiement pour le coté client et franchisé.</w:t>
       </w:r>
     </w:p>
     <w:p>
       <w:pPr>
-        <w:pStyle w:val="Paragraphedeliste"/>
+        <w:pStyle w:val="ListParagraph"/>
         <w:rPr>
           <w:rFonts w:ascii="Georgia" w:hAnsi="Georgia"/>
           <w:sz w:val="22"/>
@@ -260,7 +280,7 @@
     </w:p>
     <w:p>
       <w:pPr>
-        <w:pStyle w:val="Paragraphedeliste"/>
+        <w:pStyle w:val="ListParagraph"/>
         <w:numPr>
           <w:ilvl w:val="0"/>
           <w:numId w:val="2"/>
@@ -302,7 +322,7 @@
     </w:p>
     <w:p>
       <w:pPr>
-        <w:pStyle w:val="Paragraphedeliste"/>
+        <w:pStyle w:val="ListParagraph"/>
         <w:numPr>
           <w:ilvl w:val="0"/>
           <w:numId w:val="2"/>
@@ -800,7 +820,7 @@
           <w:lang w:val="fr-FR"/>
         </w:rPr>
         <w:drawing>
-          <wp:inline distT="0" distB="0" distL="0" distR="0" wp14:anchorId="1000DE3F" wp14:editId="411ED183">
+          <wp:inline distT="0" distB="0" distL="0" distR="0" wp14:anchorId="1000DE3F" wp14:editId="0636F59B">
             <wp:extent cx="4168140" cy="3362325"/>
             <wp:effectExtent l="0" t="0" r="3810" b="9525"/>
             <wp:docPr id="10" name="Graphique 10"/>
@@ -874,7 +894,7 @@
 <w:ftr xmlns:wpc="http://schemas.microsoft.com/office/word/2010/wordprocessingCanvas" xmlns:cx="http://schemas.microsoft.com/office/drawing/2014/chartex" xmlns:cx1="http://schemas.microsoft.com/office/drawing/2015/9/8/chartex" xmlns:cx2="http://schemas.microsoft.com/office/drawing/2015/10/21/chartex" xmlns:cx3="http://schemas.microsoft.com/office/drawing/2016/5/9/chartex" xmlns:cx4="http://schemas.microsoft.com/office/drawing/2016/5/10/chartex" xmlns:cx5="http://schemas.microsoft.com/office/drawing/2016/5/11/chartex" xmlns:cx6="http://schemas.microsoft.com/office/drawing/2016/5/12/chartex" xmlns:cx7="http://schemas.microsoft.com/office/drawing/2016/5/13/chartex" xmlns:cx8="http://schemas.microsoft.com/office/drawing/2016/5/14/chartex" xmlns:mc="http://schemas.openxmlformats.org/markup-compatibility/2006" xmlns:aink="http://schemas.microsoft.com/office/drawing/2016/ink" xmlns:am3d="http://schemas.microsoft.com/office/drawing/2017/model3d" xmlns:o="urn:schemas-microsoft-com:office:office" xmlns:r="http://schemas.openxmlformats.org/officeDocument/2006/relationships" xmlns:m="http://schemas.openxmlformats.org/officeDocument/2006/math" xmlns:v="urn:schemas-microsoft-com:vml" xmlns:wp14="http://schemas.microsoft.com/office/word/2010/wordprocessingDrawing" xmlns:wp="http://schemas.openxmlformats.org/drawingml/2006/wordprocessingDrawing" xmlns:w10="urn:schemas-microsoft-com:office:word" xmlns:w="http://schemas.openxmlformats.org/wordprocessingml/2006/main" xmlns:w14="http://schemas.microsoft.com/office/word/2010/wordml" xmlns:w15="http://schemas.microsoft.com/office/word/2012/wordml" xmlns:w16cex="http://schemas.microsoft.com/office/word/2018/wordml/cex" xmlns:w16cid="http://schemas.microsoft.com/office/word/2016/wordml/cid" xmlns:w16="http://schemas.microsoft.com/office/word/2018/wordml" xmlns:w16se="http://schemas.microsoft.com/office/word/2015/wordml/symex" xmlns:wpg="http://schemas.microsoft.com/office/word/2010/wordprocessingGroup" xmlns:wpi="http://schemas.microsoft.com/office/word/2010/wordprocessingInk" xmlns:wne="http://schemas.microsoft.com/office/word/2006/wordml" xmlns:wps="http://schemas.microsoft.com/office/word/2010/wordprocessingShape" mc:Ignorable="w14 w15 w16se w16cid w16 w16cex wp14">
   <w:p>
     <w:pPr>
-      <w:pStyle w:val="Pieddepage"/>
+      <w:pStyle w:val="Footer"/>
       <w:jc w:val="center"/>
     </w:pPr>
     <w:r>
@@ -1031,7 +1051,7 @@
   </w:p>
   <w:p>
     <w:pPr>
-      <w:pStyle w:val="Pieddepage"/>
+      <w:pStyle w:val="Footer"/>
     </w:pPr>
     <w:r>
       <w:rPr>
@@ -1238,7 +1258,7 @@
 <w:hdr xmlns:wpc="http://schemas.microsoft.com/office/word/2010/wordprocessingCanvas" xmlns:cx="http://schemas.microsoft.com/office/drawing/2014/chartex" xmlns:cx1="http://schemas.microsoft.com/office/drawing/2015/9/8/chartex" xmlns:cx2="http://schemas.microsoft.com/office/drawing/2015/10/21/chartex" xmlns:cx3="http://schemas.microsoft.com/office/drawing/2016/5/9/chartex" xmlns:cx4="http://schemas.microsoft.com/office/drawing/2016/5/10/chartex" xmlns:cx5="http://schemas.microsoft.com/office/drawing/2016/5/11/chartex" xmlns:cx6="http://schemas.microsoft.com/office/drawing/2016/5/12/chartex" xmlns:cx7="http://schemas.microsoft.com/office/drawing/2016/5/13/chartex" xmlns:cx8="http://schemas.microsoft.com/office/drawing/2016/5/14/chartex" xmlns:mc="http://schemas.openxmlformats.org/markup-compatibility/2006" xmlns:aink="http://schemas.microsoft.com/office/drawing/2016/ink" xmlns:am3d="http://schemas.microsoft.com/office/drawing/2017/model3d" xmlns:o="urn:schemas-microsoft-com:office:office" xmlns:r="http://schemas.openxmlformats.org/officeDocument/2006/relationships" xmlns:m="http://schemas.openxmlformats.org/officeDocument/2006/math" xmlns:v="urn:schemas-microsoft-com:vml" xmlns:wp14="http://schemas.microsoft.com/office/word/2010/wordprocessingDrawing" xmlns:wp="http://schemas.openxmlformats.org/drawingml/2006/wordprocessingDrawing" xmlns:w10="urn:schemas-microsoft-com:office:word" xmlns:w="http://schemas.openxmlformats.org/wordprocessingml/2006/main" xmlns:w14="http://schemas.microsoft.com/office/word/2010/wordml" xmlns:w15="http://schemas.microsoft.com/office/word/2012/wordml" xmlns:w16cex="http://schemas.microsoft.com/office/word/2018/wordml/cex" xmlns:w16cid="http://schemas.microsoft.com/office/word/2016/wordml/cid" xmlns:w16="http://schemas.microsoft.com/office/word/2018/wordml" xmlns:w16se="http://schemas.microsoft.com/office/word/2015/wordml/symex" xmlns:wpg="http://schemas.microsoft.com/office/word/2010/wordprocessingGroup" xmlns:wpi="http://schemas.microsoft.com/office/word/2010/wordprocessingInk" xmlns:wne="http://schemas.microsoft.com/office/word/2006/wordml" xmlns:wps="http://schemas.microsoft.com/office/word/2010/wordprocessingShape" mc:Ignorable="w14 w15 w16se w16cid w16 w16cex wp14">
   <w:p>
     <w:pPr>
-      <w:pStyle w:val="En-tte"/>
+      <w:pStyle w:val="Header"/>
     </w:pPr>
     <w:r>
       <w:rPr>
@@ -2279,7 +2299,7 @@
       <w:suppressAutoHyphens/>
     </w:pPr>
   </w:style>
-  <w:style w:type="paragraph" w:styleId="Titre1">
+  <w:style w:type="paragraph" w:styleId="Heading1">
     <w:name w:val="heading 1"/>
     <w:basedOn w:val="Normal"/>
     <w:next w:val="Normal"/>
@@ -2301,7 +2321,7 @@
       <w:szCs w:val="36"/>
     </w:rPr>
   </w:style>
-  <w:style w:type="paragraph" w:styleId="Titre2">
+  <w:style w:type="paragraph" w:styleId="Heading2">
     <w:name w:val="heading 2"/>
     <w:basedOn w:val="Normal"/>
     <w:next w:val="Normal"/>
@@ -2322,7 +2342,7 @@
       <w:szCs w:val="28"/>
     </w:rPr>
   </w:style>
-  <w:style w:type="paragraph" w:styleId="Titre3">
+  <w:style w:type="paragraph" w:styleId="Heading3">
     <w:name w:val="heading 3"/>
     <w:basedOn w:val="Normal"/>
     <w:next w:val="Normal"/>
@@ -2343,7 +2363,7 @@
       <w:szCs w:val="26"/>
     </w:rPr>
   </w:style>
-  <w:style w:type="paragraph" w:styleId="Titre4">
+  <w:style w:type="paragraph" w:styleId="Heading4">
     <w:name w:val="heading 4"/>
     <w:basedOn w:val="Normal"/>
     <w:next w:val="Normal"/>
@@ -2363,7 +2383,7 @@
       <w:szCs w:val="24"/>
     </w:rPr>
   </w:style>
-  <w:style w:type="paragraph" w:styleId="Titre5">
+  <w:style w:type="paragraph" w:styleId="Heading5">
     <w:name w:val="heading 5"/>
     <w:basedOn w:val="Normal"/>
     <w:next w:val="Normal"/>
@@ -2385,7 +2405,7 @@
       <w:szCs w:val="22"/>
     </w:rPr>
   </w:style>
-  <w:style w:type="paragraph" w:styleId="Titre6">
+  <w:style w:type="paragraph" w:styleId="Heading6">
     <w:name w:val="heading 6"/>
     <w:basedOn w:val="Normal"/>
     <w:next w:val="Normal"/>
@@ -2404,7 +2424,7 @@
       <w:color w:val="595959"/>
     </w:rPr>
   </w:style>
-  <w:style w:type="paragraph" w:styleId="Titre7">
+  <w:style w:type="paragraph" w:styleId="Heading7">
     <w:name w:val="heading 7"/>
     <w:basedOn w:val="Normal"/>
     <w:next w:val="Normal"/>
@@ -2421,7 +2441,7 @@
       <w:color w:val="595959"/>
     </w:rPr>
   </w:style>
-  <w:style w:type="paragraph" w:styleId="Titre8">
+  <w:style w:type="paragraph" w:styleId="Heading8">
     <w:name w:val="heading 8"/>
     <w:basedOn w:val="Normal"/>
     <w:next w:val="Normal"/>
@@ -2437,7 +2457,7 @@
       <w:color w:val="595959"/>
     </w:rPr>
   </w:style>
-  <w:style w:type="paragraph" w:styleId="Titre9">
+  <w:style w:type="paragraph" w:styleId="Heading9">
     <w:name w:val="heading 9"/>
     <w:basedOn w:val="Normal"/>
     <w:next w:val="Normal"/>
@@ -2455,13 +2475,13 @@
       <w:color w:val="595959"/>
     </w:rPr>
   </w:style>
-  <w:style w:type="character" w:default="1" w:styleId="Policepardfaut">
+  <w:style w:type="character" w:default="1" w:styleId="DefaultParagraphFont">
     <w:name w:val="Default Paragraph Font"/>
     <w:uiPriority w:val="1"/>
     <w:semiHidden/>
     <w:unhideWhenUsed/>
   </w:style>
-  <w:style w:type="table" w:default="1" w:styleId="TableauNormal">
+  <w:style w:type="table" w:default="1" w:styleId="TableNormal">
     <w:name w:val="Normal Table"/>
     <w:uiPriority w:val="99"/>
     <w:semiHidden/>
@@ -2476,13 +2496,13 @@
       </w:tblCellMar>
     </w:tblPr>
   </w:style>
-  <w:style w:type="numbering" w:default="1" w:styleId="Aucuneliste">
+  <w:style w:type="numbering" w:default="1" w:styleId="NoList">
     <w:name w:val="No List"/>
     <w:uiPriority w:val="99"/>
     <w:semiHidden/>
     <w:unhideWhenUsed/>
   </w:style>
-  <w:style w:type="paragraph" w:styleId="En-tte">
+  <w:style w:type="paragraph" w:styleId="Header">
     <w:name w:val="header"/>
     <w:basedOn w:val="Normal"/>
     <w:pPr>
@@ -2495,9 +2515,9 @@
   </w:style>
   <w:style w:type="character" w:customStyle="1" w:styleId="En-tteCar">
     <w:name w:val="En-tête Car"/>
-    <w:basedOn w:val="Policepardfaut"/>
-  </w:style>
-  <w:style w:type="paragraph" w:styleId="Pieddepage">
+    <w:basedOn w:val="DefaultParagraphFont"/>
+  </w:style>
+  <w:style w:type="paragraph" w:styleId="Footer">
     <w:name w:val="footer"/>
     <w:basedOn w:val="Normal"/>
     <w:pPr>
@@ -2510,11 +2530,11 @@
   </w:style>
   <w:style w:type="character" w:customStyle="1" w:styleId="PieddepageCar">
     <w:name w:val="Pied de page Car"/>
-    <w:basedOn w:val="Policepardfaut"/>
+    <w:basedOn w:val="DefaultParagraphFont"/>
   </w:style>
   <w:style w:type="character" w:customStyle="1" w:styleId="Titre1Car">
     <w:name w:val="Titre 1 Car"/>
-    <w:basedOn w:val="Policepardfaut"/>
+    <w:basedOn w:val="DefaultParagraphFont"/>
     <w:rPr>
       <w:rFonts w:ascii="Impact" w:eastAsia="Times New Roman" w:hAnsi="Impact" w:cs="Arial"/>
       <w:color w:val="CD8C06"/>
@@ -2524,7 +2544,7 @@
   </w:style>
   <w:style w:type="character" w:customStyle="1" w:styleId="Titre2Car">
     <w:name w:val="Titre 2 Car"/>
-    <w:basedOn w:val="Policepardfaut"/>
+    <w:basedOn w:val="DefaultParagraphFont"/>
     <w:rPr>
       <w:rFonts w:ascii="Impact" w:eastAsia="Times New Roman" w:hAnsi="Impact" w:cs="Arial"/>
       <w:color w:val="CD8C06"/>
@@ -2534,7 +2554,7 @@
   </w:style>
   <w:style w:type="character" w:customStyle="1" w:styleId="Titre3Car">
     <w:name w:val="Titre 3 Car"/>
-    <w:basedOn w:val="Policepardfaut"/>
+    <w:basedOn w:val="DefaultParagraphFont"/>
     <w:rPr>
       <w:rFonts w:ascii="Impact" w:eastAsia="Times New Roman" w:hAnsi="Impact" w:cs="Arial"/>
       <w:color w:val="404040"/>
@@ -2544,7 +2564,7 @@
   </w:style>
   <w:style w:type="character" w:customStyle="1" w:styleId="Titre4Car">
     <w:name w:val="Titre 4 Car"/>
-    <w:basedOn w:val="Policepardfaut"/>
+    <w:basedOn w:val="DefaultParagraphFont"/>
     <w:rPr>
       <w:rFonts w:ascii="Impact" w:eastAsia="Times New Roman" w:hAnsi="Impact" w:cs="Arial"/>
       <w:sz w:val="24"/>
@@ -2553,7 +2573,7 @@
   </w:style>
   <w:style w:type="character" w:customStyle="1" w:styleId="Titre5Car">
     <w:name w:val="Titre 5 Car"/>
-    <w:basedOn w:val="Policepardfaut"/>
+    <w:basedOn w:val="DefaultParagraphFont"/>
     <w:rPr>
       <w:rFonts w:ascii="Impact" w:eastAsia="Times New Roman" w:hAnsi="Impact" w:cs="Arial"/>
       <w:i/>
@@ -2564,7 +2584,7 @@
   </w:style>
   <w:style w:type="character" w:customStyle="1" w:styleId="Titre6Car">
     <w:name w:val="Titre 6 Car"/>
-    <w:basedOn w:val="Policepardfaut"/>
+    <w:basedOn w:val="DefaultParagraphFont"/>
     <w:rPr>
       <w:rFonts w:ascii="Impact" w:eastAsia="Times New Roman" w:hAnsi="Impact" w:cs="Arial"/>
       <w:color w:val="595959"/>
@@ -2572,7 +2592,7 @@
   </w:style>
   <w:style w:type="character" w:customStyle="1" w:styleId="Titre7Car">
     <w:name w:val="Titre 7 Car"/>
-    <w:basedOn w:val="Policepardfaut"/>
+    <w:basedOn w:val="DefaultParagraphFont"/>
     <w:rPr>
       <w:rFonts w:ascii="Impact" w:eastAsia="Times New Roman" w:hAnsi="Impact" w:cs="Arial"/>
       <w:i/>
@@ -2582,7 +2602,7 @@
   </w:style>
   <w:style w:type="character" w:customStyle="1" w:styleId="Titre8Car">
     <w:name w:val="Titre 8 Car"/>
-    <w:basedOn w:val="Policepardfaut"/>
+    <w:basedOn w:val="DefaultParagraphFont"/>
     <w:rPr>
       <w:rFonts w:ascii="Impact" w:eastAsia="Times New Roman" w:hAnsi="Impact" w:cs="Arial"/>
       <w:smallCaps/>
@@ -2591,7 +2611,7 @@
   </w:style>
   <w:style w:type="character" w:customStyle="1" w:styleId="Titre9Car">
     <w:name w:val="Titre 9 Car"/>
-    <w:basedOn w:val="Policepardfaut"/>
+    <w:basedOn w:val="DefaultParagraphFont"/>
     <w:rPr>
       <w:rFonts w:ascii="Impact" w:eastAsia="Times New Roman" w:hAnsi="Impact" w:cs="Arial"/>
       <w:i/>
@@ -2600,7 +2620,7 @@
       <w:color w:val="595959"/>
     </w:rPr>
   </w:style>
-  <w:style w:type="paragraph" w:styleId="Lgende">
+  <w:style w:type="paragraph" w:styleId="Caption">
     <w:name w:val="caption"/>
     <w:basedOn w:val="Normal"/>
     <w:next w:val="Normal"/>
@@ -2615,7 +2635,7 @@
       <w:szCs w:val="20"/>
     </w:rPr>
   </w:style>
-  <w:style w:type="paragraph" w:styleId="Titre">
+  <w:style w:type="paragraph" w:styleId="Title">
     <w:name w:val="Title"/>
     <w:basedOn w:val="Normal"/>
     <w:next w:val="Normal"/>
@@ -2634,7 +2654,7 @@
   </w:style>
   <w:style w:type="character" w:customStyle="1" w:styleId="TitreCar">
     <w:name w:val="Titre Car"/>
-    <w:basedOn w:val="Policepardfaut"/>
+    <w:basedOn w:val="DefaultParagraphFont"/>
     <w:rPr>
       <w:rFonts w:ascii="Impact" w:eastAsia="Times New Roman" w:hAnsi="Impact" w:cs="Arial"/>
       <w:color w:val="CD8C06"/>
@@ -2643,7 +2663,7 @@
       <w:szCs w:val="80"/>
     </w:rPr>
   </w:style>
-  <w:style w:type="paragraph" w:styleId="Sous-titre">
+  <w:style w:type="paragraph" w:styleId="Subtitle">
     <w:name w:val="Subtitle"/>
     <w:basedOn w:val="Normal"/>
     <w:next w:val="Normal"/>
@@ -2661,7 +2681,7 @@
   </w:style>
   <w:style w:type="character" w:customStyle="1" w:styleId="Sous-titreCar">
     <w:name w:val="Sous-titre Car"/>
-    <w:basedOn w:val="Policepardfaut"/>
+    <w:basedOn w:val="DefaultParagraphFont"/>
     <w:rPr>
       <w:rFonts w:ascii="Impact" w:eastAsia="Times New Roman" w:hAnsi="Impact" w:cs="Arial"/>
       <w:color w:val="404040"/>
@@ -2669,30 +2689,30 @@
       <w:szCs w:val="30"/>
     </w:rPr>
   </w:style>
-  <w:style w:type="character" w:styleId="lev">
+  <w:style w:type="character" w:styleId="Strong">
     <w:name w:val="Strong"/>
-    <w:basedOn w:val="Policepardfaut"/>
+    <w:basedOn w:val="DefaultParagraphFont"/>
     <w:rPr>
       <w:b/>
       <w:bCs/>
     </w:rPr>
   </w:style>
-  <w:style w:type="character" w:styleId="Accentuation">
+  <w:style w:type="character" w:styleId="Emphasis">
     <w:name w:val="Emphasis"/>
-    <w:basedOn w:val="Policepardfaut"/>
+    <w:basedOn w:val="DefaultParagraphFont"/>
     <w:rPr>
       <w:i/>
       <w:iCs/>
     </w:rPr>
   </w:style>
-  <w:style w:type="paragraph" w:styleId="Sansinterligne">
+  <w:style w:type="paragraph" w:styleId="NoSpacing">
     <w:name w:val="No Spacing"/>
     <w:pPr>
       <w:suppressAutoHyphens/>
       <w:spacing w:after="0" w:line="240" w:lineRule="auto"/>
     </w:pPr>
   </w:style>
-  <w:style w:type="paragraph" w:styleId="Citation">
+  <w:style w:type="paragraph" w:styleId="Quote">
     <w:name w:val="Quote"/>
     <w:basedOn w:val="Normal"/>
     <w:next w:val="Normal"/>
@@ -2708,13 +2728,13 @@
   </w:style>
   <w:style w:type="character" w:customStyle="1" w:styleId="CitationCar">
     <w:name w:val="Citation Car"/>
-    <w:basedOn w:val="Policepardfaut"/>
+    <w:basedOn w:val="DefaultParagraphFont"/>
     <w:rPr>
       <w:i/>
       <w:iCs/>
     </w:rPr>
   </w:style>
-  <w:style w:type="paragraph" w:styleId="Citationintense">
+  <w:style w:type="paragraph" w:styleId="IntenseQuote">
     <w:name w:val="Intense Quote"/>
     <w:basedOn w:val="Normal"/>
     <w:next w:val="Normal"/>
@@ -2732,7 +2752,7 @@
   </w:style>
   <w:style w:type="character" w:customStyle="1" w:styleId="CitationintenseCar">
     <w:name w:val="Citation intense Car"/>
-    <w:basedOn w:val="Policepardfaut"/>
+    <w:basedOn w:val="DefaultParagraphFont"/>
     <w:rPr>
       <w:rFonts w:ascii="Impact" w:eastAsia="Times New Roman" w:hAnsi="Impact" w:cs="Arial"/>
       <w:color w:val="F8B323"/>
@@ -2740,18 +2760,18 @@
       <w:szCs w:val="28"/>
     </w:rPr>
   </w:style>
-  <w:style w:type="character" w:styleId="Accentuationlgre">
+  <w:style w:type="character" w:styleId="SubtleEmphasis">
     <w:name w:val="Subtle Emphasis"/>
-    <w:basedOn w:val="Policepardfaut"/>
+    <w:basedOn w:val="DefaultParagraphFont"/>
     <w:rPr>
       <w:i/>
       <w:iCs/>
       <w:color w:val="595959"/>
     </w:rPr>
   </w:style>
-  <w:style w:type="character" w:styleId="Accentuationintense">
+  <w:style w:type="character" w:styleId="IntenseEmphasis">
     <w:name w:val="Intense Emphasis"/>
-    <w:basedOn w:val="Policepardfaut"/>
+    <w:basedOn w:val="DefaultParagraphFont"/>
     <w:rPr>
       <w:b/>
       <w:bCs/>
@@ -2759,17 +2779,17 @@
       <w:iCs/>
     </w:rPr>
   </w:style>
-  <w:style w:type="character" w:styleId="Rfrencelgre">
+  <w:style w:type="character" w:styleId="SubtleReference">
     <w:name w:val="Subtle Reference"/>
-    <w:basedOn w:val="Policepardfaut"/>
+    <w:basedOn w:val="DefaultParagraphFont"/>
     <w:rPr>
       <w:smallCaps/>
       <w:color w:val="404040"/>
     </w:rPr>
   </w:style>
-  <w:style w:type="character" w:styleId="Rfrenceintense">
+  <w:style w:type="character" w:styleId="IntenseReference">
     <w:name w:val="Intense Reference"/>
-    <w:basedOn w:val="Policepardfaut"/>
+    <w:basedOn w:val="DefaultParagraphFont"/>
     <w:rPr>
       <w:b/>
       <w:bCs/>
@@ -2777,34 +2797,34 @@
       <w:u w:val="single"/>
     </w:rPr>
   </w:style>
-  <w:style w:type="character" w:styleId="Titredulivre">
+  <w:style w:type="character" w:styleId="BookTitle">
     <w:name w:val="Book Title"/>
-    <w:basedOn w:val="Policepardfaut"/>
+    <w:basedOn w:val="DefaultParagraphFont"/>
     <w:rPr>
       <w:b/>
       <w:bCs/>
       <w:smallCaps/>
     </w:rPr>
   </w:style>
-  <w:style w:type="paragraph" w:styleId="En-ttedetabledesmatires">
+  <w:style w:type="paragraph" w:styleId="TOCHeading">
     <w:name w:val="TOC Heading"/>
-    <w:basedOn w:val="Titre1"/>
+    <w:basedOn w:val="Heading1"/>
     <w:next w:val="Normal"/>
   </w:style>
   <w:style w:type="character" w:customStyle="1" w:styleId="SansinterligneCar">
     <w:name w:val="Sans interligne Car"/>
-    <w:basedOn w:val="Policepardfaut"/>
-  </w:style>
-  <w:style w:type="paragraph" w:styleId="Paragraphedeliste">
+    <w:basedOn w:val="DefaultParagraphFont"/>
+  </w:style>
+  <w:style w:type="paragraph" w:styleId="ListParagraph">
     <w:name w:val="List Paragraph"/>
     <w:basedOn w:val="Normal"/>
     <w:pPr>
       <w:ind w:left="720"/>
     </w:pPr>
   </w:style>
-  <w:style w:type="table" w:styleId="Grilledutableau">
+  <w:style w:type="table" w:styleId="TableGrid">
     <w:name w:val="Table Grid"/>
-    <w:basedOn w:val="TableauNormal"/>
+    <w:basedOn w:val="TableNormal"/>
     <w:uiPriority w:val="39"/>
     <w:rsid w:val="009A70A0"/>
     <w:pPr>
@@ -2827,7 +2847,7 @@
 <file path=word/charts/chart1.xml><?xml version="1.0" encoding="utf-8"?>
 <c:chartSpace xmlns:c="http://schemas.openxmlformats.org/drawingml/2006/chart" xmlns:a="http://schemas.openxmlformats.org/drawingml/2006/main" xmlns:r="http://schemas.openxmlformats.org/officeDocument/2006/relationships" xmlns:c16r2="http://schemas.microsoft.com/office/drawing/2015/06/chart">
   <c:date1904 val="0"/>
-  <c:lang val="fr-FR"/>
+  <c:lang val="en-US"/>
   <c:roundedCorners val="0"/>
   <mc:AlternateContent xmlns:mc="http://schemas.openxmlformats.org/markup-compatibility/2006">
     <mc:Choice xmlns:c14="http://schemas.microsoft.com/office/drawing/2007/8/2/chart" Requires="c14">
@@ -2889,7 +2909,7 @@
               <a:cs typeface="+mn-cs"/>
             </a:defRPr>
           </a:pPr>
-          <a:endParaRPr lang="en-US"/>
+          <a:endParaRPr lang="fr-FR"/>
         </a:p>
       </c:txPr>
     </c:title>
@@ -3135,7 +3155,7 @@
                   <c:v>100</c:v>
                 </c:pt>
                 <c:pt idx="1">
-                  <c:v>99.5</c:v>
+                  <c:v>99</c:v>
                 </c:pt>
                 <c:pt idx="2">
                   <c:v>100</c:v>
@@ -3198,7 +3218,7 @@
                 <a:cs typeface="+mn-cs"/>
               </a:defRPr>
             </a:pPr>
-            <a:endParaRPr lang="en-US"/>
+            <a:endParaRPr lang="fr-FR"/>
           </a:p>
         </c:txPr>
         <c:crossAx val="653602704"/>
@@ -3257,7 +3277,7 @@
                 <a:cs typeface="+mn-cs"/>
               </a:defRPr>
             </a:pPr>
-            <a:endParaRPr lang="en-US"/>
+            <a:endParaRPr lang="fr-FR"/>
           </a:p>
         </c:txPr>
         <c:crossAx val="653602384"/>
@@ -3299,7 +3319,7 @@
               <a:cs typeface="+mn-cs"/>
             </a:defRPr>
           </a:pPr>
-          <a:endParaRPr lang="en-US"/>
+          <a:endParaRPr lang="fr-FR"/>
         </a:p>
       </c:txPr>
     </c:legend>
@@ -3336,7 +3356,7 @@
       <a:pPr>
         <a:defRPr/>
       </a:pPr>
-      <a:endParaRPr lang="en-US"/>
+      <a:endParaRPr lang="fr-FR"/>
     </a:p>
   </c:txPr>
   <c:externalData r:id="rId3">

</xml_diff>